<commit_message>
glossário + artefato 11 incompleto.
</commit_message>
<xml_diff>
--- a/Artefatos/04. Glossário.docx
+++ b/Artefatos/04. Glossário.docx
@@ -3,24 +3,24 @@
 <w:document xmlns:wpc="http://schemas.microsoft.com/office/word/2010/wordprocessingCanvas" xmlns:mc="http://schemas.openxmlformats.org/markup-compatibility/2006" xmlns:o="urn:schemas-microsoft-com:office:office" xmlns:r="http://schemas.openxmlformats.org/officeDocument/2006/relationships" xmlns:m="http://schemas.openxmlformats.org/officeDocument/2006/math" xmlns:v="urn:schemas-microsoft-com:vml" xmlns:wp14="http://schemas.microsoft.com/office/word/2010/wordprocessingDrawing" xmlns:wp="http://schemas.openxmlformats.org/drawingml/2006/wordprocessingDrawing" xmlns:w10="urn:schemas-microsoft-com:office:word" xmlns:w="http://schemas.openxmlformats.org/wordprocessingml/2006/main" xmlns:w14="http://schemas.microsoft.com/office/word/2010/wordml" xmlns:wpg="http://schemas.microsoft.com/office/word/2010/wordprocessingGroup" xmlns:wpi="http://schemas.microsoft.com/office/word/2010/wordprocessingInk" xmlns:wne="http://schemas.microsoft.com/office/word/2006/wordml" xmlns:wps="http://schemas.microsoft.com/office/word/2010/wordprocessingShape" mc:Ignorable="w14 wp14">
   <w:background w:color="FFFFFF"/>
   <w:body>
-    <w:p>
+    <w:p xmlns:wp14="http://schemas.microsoft.com/office/word/2010/wordml" wp14:textId="77777777">
       <w:pPr>
         <w:pStyle w:val="Ttulo"/>
       </w:pPr>
-      <w:bookmarkStart w:id="0" w:name="_heading=h.gjdgxs" w:colFirst="0" w:colLast="0"/>
+      <w:bookmarkStart w:name="_heading=h.gjdgxs" w:colFirst="0" w:colLast="0" w:id="0"/>
       <w:bookmarkEnd w:id="0"/>
       <w:r>
         <w:t>Glossário</w:t>
       </w:r>
     </w:p>
-    <w:p>
+    <w:p xmlns:wp14="http://schemas.microsoft.com/office/word/2010/wordml" wp14:textId="77777777">
       <w:pPr>
         <w:rPr>
           <w:b/>
         </w:rPr>
       </w:pPr>
     </w:p>
-    <w:p>
+    <w:p xmlns:wp14="http://schemas.microsoft.com/office/word/2010/wordml" wp14:textId="77777777">
       <w:pPr>
         <w:rPr>
           <w:b/>
@@ -29,7 +29,6 @@
     </w:p>
     <w:tbl>
       <w:tblPr>
-        <w:tblStyle w:val="a0"/>
         <w:tblW w:w="8835" w:type="dxa"/>
         <w:tblInd w:w="0" w:type="dxa"/>
         <w:tblLayout w:type="fixed"/>
@@ -39,7 +38,7 @@
         <w:gridCol w:w="1920"/>
         <w:gridCol w:w="6915"/>
       </w:tblGrid>
-      <w:tr>
+      <w:tr xmlns:wp14="http://schemas.microsoft.com/office/word/2010/wordml" wp14:textId="77777777">
         <w:trPr>
           <w:trHeight w:val="560"/>
         </w:trPr>
@@ -47,10 +46,10 @@
           <w:tcPr>
             <w:tcW w:w="1920" w:type="dxa"/>
             <w:tcBorders>
-              <w:top w:val="single" w:sz="8" w:space="0" w:color="FF9900"/>
-              <w:left w:val="single" w:sz="8" w:space="0" w:color="FF9900"/>
-              <w:bottom w:val="single" w:sz="8" w:space="0" w:color="FF9900"/>
-              <w:right w:val="single" w:sz="8" w:space="0" w:color="FF9900"/>
+              <w:top w:val="single" w:color="FF9900" w:sz="8" w:space="0"/>
+              <w:left w:val="single" w:color="FF9900" w:sz="8" w:space="0"/>
+              <w:bottom w:val="single" w:color="FF9900" w:sz="8" w:space="0"/>
+              <w:right w:val="single" w:color="FF9900" w:sz="8" w:space="0"/>
             </w:tcBorders>
             <w:shd w:val="clear" w:color="auto" w:fill="FCE5CD"/>
             <w:tcMar>
@@ -60,7 +59,7 @@
               <w:right w:w="100" w:type="dxa"/>
             </w:tcMar>
           </w:tcPr>
-          <w:p>
+          <w:p wp14:textId="77777777">
             <w:pPr>
               <w:widowControl w:val="0"/>
               <w:pBdr>
@@ -86,10 +85,10 @@
           <w:tcPr>
             <w:tcW w:w="6915" w:type="dxa"/>
             <w:tcBorders>
-              <w:top w:val="single" w:sz="8" w:space="0" w:color="FF9900"/>
+              <w:top w:val="single" w:color="FF9900" w:sz="8" w:space="0"/>
               <w:left w:val="nil"/>
-              <w:bottom w:val="single" w:sz="8" w:space="0" w:color="FF9900"/>
-              <w:right w:val="single" w:sz="8" w:space="0" w:color="FF9900"/>
+              <w:bottom w:val="single" w:color="FF9900" w:sz="8" w:space="0"/>
+              <w:right w:val="single" w:color="FF9900" w:sz="8" w:space="0"/>
             </w:tcBorders>
             <w:shd w:val="clear" w:color="auto" w:fill="FCE5CD"/>
             <w:tcMar>
@@ -99,7 +98,7 @@
               <w:right w:w="100" w:type="dxa"/>
             </w:tcMar>
           </w:tcPr>
-          <w:p>
+          <w:p wp14:textId="77777777">
             <w:pPr>
               <w:widowControl w:val="0"/>
               <w:pBdr>
@@ -118,6 +117,601 @@
                 <w:b/>
               </w:rPr>
               <w:t>Definição</w:t>
+            </w:r>
+          </w:p>
+        </w:tc>
+      </w:tr>
+      <w:tr xmlns:wp14="http://schemas.microsoft.com/office/word/2010/wordml" wp14:textId="77777777">
+        <w:trPr>
+          <w:trHeight w:val="580"/>
+        </w:trPr>
+        <w:tc>
+          <w:tcPr>
+            <w:tcW w:w="1920" w:type="dxa"/>
+            <w:tcBorders>
+              <w:top w:val="single" w:color="FF9900" w:sz="8" w:space="0"/>
+              <w:left w:val="single" w:color="FF9900" w:sz="8" w:space="0"/>
+              <w:bottom w:val="single" w:color="FF9900" w:sz="8" w:space="0"/>
+              <w:right w:val="single" w:color="FF9900" w:sz="8" w:space="0"/>
+            </w:tcBorders>
+            <w:tcMar>
+              <w:top w:w="100" w:type="dxa"/>
+              <w:left w:w="100" w:type="dxa"/>
+              <w:bottom w:w="100" w:type="dxa"/>
+              <w:right w:w="100" w:type="dxa"/>
+            </w:tcMar>
+          </w:tcPr>
+          <w:p wp14:textId="77777777">
+            <w:pPr>
+              <w:widowControl w:val="0"/>
+              <w:pBdr>
+                <w:top w:val="nil"/>
+                <w:left w:val="nil"/>
+                <w:bottom w:val="nil"/>
+                <w:right w:val="nil"/>
+                <w:between w:val="nil"/>
+              </w:pBdr>
+            </w:pPr>
+            <w:r>
+              <w:t>FMUSP</w:t>
+            </w:r>
+          </w:p>
+        </w:tc>
+        <w:tc>
+          <w:tcPr>
+            <w:tcW w:w="6915" w:type="dxa"/>
+            <w:tcBorders>
+              <w:top w:val="single" w:color="FF9900" w:sz="8" w:space="0"/>
+              <w:left w:val="nil"/>
+              <w:bottom w:val="single" w:color="FF9900" w:sz="8" w:space="0"/>
+              <w:right w:val="single" w:color="FF9900" w:sz="8" w:space="0"/>
+            </w:tcBorders>
+            <w:tcMar>
+              <w:top w:w="100" w:type="dxa"/>
+              <w:left w:w="100" w:type="dxa"/>
+              <w:bottom w:w="100" w:type="dxa"/>
+              <w:right w:w="100" w:type="dxa"/>
+            </w:tcMar>
+          </w:tcPr>
+          <w:p wp14:textId="77777777">
+            <w:pPr>
+              <w:widowControl w:val="0"/>
+              <w:pBdr>
+                <w:top w:val="nil"/>
+                <w:left w:val="nil"/>
+                <w:bottom w:val="nil"/>
+                <w:right w:val="nil"/>
+                <w:between w:val="nil"/>
+              </w:pBdr>
+            </w:pPr>
+            <w:r>
+              <w:rPr>
+                <w:color w:val="222222"/>
+                <w:highlight w:val="white"/>
+              </w:rPr>
+              <w:t>Faculdade de Medicina da Universidade de São Paulo.</w:t>
+            </w:r>
+          </w:p>
+        </w:tc>
+      </w:tr>
+      <w:tr xmlns:wp14="http://schemas.microsoft.com/office/word/2010/wordml" wp14:textId="77777777">
+        <w:trPr>
+          <w:trHeight w:val="580"/>
+        </w:trPr>
+        <w:tc>
+          <w:tcPr>
+            <w:tcW w:w="1920" w:type="dxa"/>
+            <w:tcBorders>
+              <w:top w:val="single" w:color="FF9900" w:sz="8" w:space="0"/>
+              <w:left w:val="single" w:color="FF9900" w:sz="8" w:space="0"/>
+              <w:bottom w:val="single" w:color="FF9900" w:sz="8" w:space="0"/>
+              <w:right w:val="single" w:color="FF9900" w:sz="8" w:space="0"/>
+            </w:tcBorders>
+            <w:tcMar>
+              <w:top w:w="100" w:type="dxa"/>
+              <w:left w:w="100" w:type="dxa"/>
+              <w:bottom w:w="100" w:type="dxa"/>
+              <w:right w:w="100" w:type="dxa"/>
+            </w:tcMar>
+          </w:tcPr>
+          <w:p wp14:textId="77777777">
+            <w:pPr>
+              <w:widowControl w:val="0"/>
+              <w:pBdr>
+                <w:top w:val="nil"/>
+                <w:left w:val="nil"/>
+                <w:bottom w:val="nil"/>
+                <w:right w:val="nil"/>
+                <w:between w:val="nil"/>
+              </w:pBdr>
+            </w:pPr>
+            <w:r>
+              <w:t>Banner</w:t>
+            </w:r>
+          </w:p>
+        </w:tc>
+        <w:tc>
+          <w:tcPr>
+            <w:tcW w:w="6915" w:type="dxa"/>
+            <w:tcBorders>
+              <w:top w:val="single" w:color="FF9900" w:sz="8" w:space="0"/>
+              <w:left w:val="nil"/>
+              <w:bottom w:val="single" w:color="FF9900" w:sz="8" w:space="0"/>
+              <w:right w:val="single" w:color="FF9900" w:sz="8" w:space="0"/>
+            </w:tcBorders>
+            <w:tcMar>
+              <w:top w:w="100" w:type="dxa"/>
+              <w:left w:w="100" w:type="dxa"/>
+              <w:bottom w:w="100" w:type="dxa"/>
+              <w:right w:w="100" w:type="dxa"/>
+            </w:tcMar>
+          </w:tcPr>
+          <w:p wp14:textId="77777777">
+            <w:pPr>
+              <w:widowControl w:val="0"/>
+              <w:pBdr>
+                <w:top w:val="nil"/>
+                <w:left w:val="nil"/>
+                <w:bottom w:val="nil"/>
+                <w:right w:val="nil"/>
+                <w:between w:val="nil"/>
+              </w:pBdr>
+              <w:rPr>
+                <w:color w:val="222222"/>
+                <w:highlight w:val="white"/>
+              </w:rPr>
+            </w:pPr>
+            <w:r>
+              <w:rPr>
+                <w:color w:val="222222"/>
+              </w:rPr>
+              <w:t>Em formato de bandeira produzido com os mais variados materiais, geralmente em papel ou pano, para ser pendurado, expondo um produto ou serviço ao público</w:t>
+            </w:r>
+            <w:r>
+              <w:rPr>
+                <w:color w:val="222222"/>
+              </w:rPr>
+              <w:t>.</w:t>
+            </w:r>
+          </w:p>
+        </w:tc>
+      </w:tr>
+      <w:tr xmlns:wp14="http://schemas.microsoft.com/office/word/2010/wordml" wp14:textId="77777777">
+        <w:trPr>
+          <w:trHeight w:val="580"/>
+        </w:trPr>
+        <w:tc>
+          <w:tcPr>
+            <w:tcW w:w="1920" w:type="dxa"/>
+            <w:tcBorders>
+              <w:top w:val="single" w:color="FF9900" w:sz="8" w:space="0"/>
+              <w:left w:val="single" w:color="FF9900" w:sz="8" w:space="0"/>
+              <w:bottom w:val="single" w:color="FF9900" w:sz="8" w:space="0"/>
+              <w:right w:val="single" w:color="FF9900" w:sz="8" w:space="0"/>
+            </w:tcBorders>
+            <w:tcMar>
+              <w:top w:w="100" w:type="dxa"/>
+              <w:left w:w="100" w:type="dxa"/>
+              <w:bottom w:w="100" w:type="dxa"/>
+              <w:right w:w="100" w:type="dxa"/>
+            </w:tcMar>
+          </w:tcPr>
+          <w:p wp14:textId="77777777">
+            <w:pPr>
+              <w:widowControl w:val="0"/>
+              <w:pBdr>
+                <w:top w:val="nil"/>
+                <w:left w:val="nil"/>
+                <w:bottom w:val="nil"/>
+                <w:right w:val="nil"/>
+                <w:between w:val="nil"/>
+              </w:pBdr>
+            </w:pPr>
+            <w:r>
+              <w:t>Folders</w:t>
+            </w:r>
+          </w:p>
+        </w:tc>
+        <w:tc>
+          <w:tcPr>
+            <w:tcW w:w="6915" w:type="dxa"/>
+            <w:tcBorders>
+              <w:top w:val="single" w:color="FF9900" w:sz="8" w:space="0"/>
+              <w:left w:val="nil"/>
+              <w:bottom w:val="single" w:color="FF9900" w:sz="8" w:space="0"/>
+              <w:right w:val="single" w:color="FF9900" w:sz="8" w:space="0"/>
+            </w:tcBorders>
+            <w:tcMar>
+              <w:top w:w="100" w:type="dxa"/>
+              <w:left w:w="100" w:type="dxa"/>
+              <w:bottom w:w="100" w:type="dxa"/>
+              <w:right w:w="100" w:type="dxa"/>
+            </w:tcMar>
+          </w:tcPr>
+          <w:p wp14:textId="77777777">
+            <w:pPr>
+              <w:widowControl w:val="0"/>
+              <w:pBdr>
+                <w:top w:val="nil"/>
+                <w:left w:val="nil"/>
+                <w:bottom w:val="nil"/>
+                <w:right w:val="nil"/>
+                <w:between w:val="nil"/>
+              </w:pBdr>
+              <w:rPr>
+                <w:color w:val="222222"/>
+                <w:highlight w:val="white"/>
+              </w:rPr>
+            </w:pPr>
+            <w:r>
+              <w:rPr>
+                <w:color w:val="222222"/>
+              </w:rPr>
+              <w:t>O folder é utilizado quando se quer passar uma grande quantidade de garantias, ou então quando se faz necessário dar uma aparência estética a alguma mensagem de teor informati</w:t>
+            </w:r>
+            <w:r>
+              <w:rPr>
+                <w:color w:val="222222"/>
+              </w:rPr>
+              <w:t>vo ou publicitário.</w:t>
+            </w:r>
+          </w:p>
+        </w:tc>
+      </w:tr>
+      <w:tr xmlns:wp14="http://schemas.microsoft.com/office/word/2010/wordml" wp14:textId="77777777">
+        <w:trPr>
+          <w:trHeight w:val="580"/>
+        </w:trPr>
+        <w:tc>
+          <w:tcPr>
+            <w:tcW w:w="1920" w:type="dxa"/>
+            <w:tcBorders>
+              <w:top w:val="single" w:color="FF9900" w:sz="8" w:space="0"/>
+              <w:left w:val="single" w:color="FF9900" w:sz="8" w:space="0"/>
+              <w:bottom w:val="single" w:color="FF9900" w:sz="8" w:space="0"/>
+              <w:right w:val="single" w:color="FF9900" w:sz="8" w:space="0"/>
+            </w:tcBorders>
+            <w:tcMar>
+              <w:top w:w="100" w:type="dxa"/>
+              <w:left w:w="100" w:type="dxa"/>
+              <w:bottom w:w="100" w:type="dxa"/>
+              <w:right w:w="100" w:type="dxa"/>
+            </w:tcMar>
+          </w:tcPr>
+          <w:p wp14:textId="77777777">
+            <w:pPr>
+              <w:widowControl w:val="0"/>
+              <w:pBdr>
+                <w:top w:val="nil"/>
+                <w:left w:val="nil"/>
+                <w:bottom w:val="nil"/>
+                <w:right w:val="nil"/>
+                <w:between w:val="nil"/>
+              </w:pBdr>
+            </w:pPr>
+            <w:r>
+              <w:t>Flyers</w:t>
+            </w:r>
+          </w:p>
+        </w:tc>
+        <w:tc>
+          <w:tcPr>
+            <w:tcW w:w="6915" w:type="dxa"/>
+            <w:tcBorders>
+              <w:top w:val="single" w:color="FF9900" w:sz="8" w:space="0"/>
+              <w:left w:val="nil"/>
+              <w:bottom w:val="single" w:color="FF9900" w:sz="8" w:space="0"/>
+              <w:right w:val="single" w:color="FF9900" w:sz="8" w:space="0"/>
+            </w:tcBorders>
+            <w:tcMar>
+              <w:top w:w="100" w:type="dxa"/>
+              <w:left w:w="100" w:type="dxa"/>
+              <w:bottom w:w="100" w:type="dxa"/>
+              <w:right w:w="100" w:type="dxa"/>
+            </w:tcMar>
+          </w:tcPr>
+          <w:p wp14:textId="77777777">
+            <w:pPr>
+              <w:widowControl w:val="0"/>
+              <w:pBdr>
+                <w:top w:val="nil"/>
+                <w:left w:val="nil"/>
+                <w:bottom w:val="nil"/>
+                <w:right w:val="nil"/>
+                <w:between w:val="nil"/>
+              </w:pBdr>
+              <w:rPr>
+                <w:color w:val="222222"/>
+                <w:highlight w:val="white"/>
+              </w:rPr>
+            </w:pPr>
+            <w:r>
+              <w:rPr>
+                <w:color w:val="222222"/>
+              </w:rPr>
+              <w:t>P</w:t>
+            </w:r>
+            <w:r>
+              <w:rPr>
+                <w:color w:val="222222"/>
+              </w:rPr>
+              <w:t>equenos folhetos publicitários, e têm a função de anunciar e promover eventos, serviços ou instruções numa ampla gama de aplicações</w:t>
+            </w:r>
+            <w:r>
+              <w:rPr>
+                <w:color w:val="222222"/>
+              </w:rPr>
+              <w:t>.</w:t>
+            </w:r>
+          </w:p>
+        </w:tc>
+      </w:tr>
+      <w:tr xmlns:wp14="http://schemas.microsoft.com/office/word/2010/wordml" wp14:textId="77777777">
+        <w:trPr>
+          <w:trHeight w:val="580"/>
+        </w:trPr>
+        <w:tc>
+          <w:tcPr>
+            <w:tcW w:w="1920" w:type="dxa"/>
+            <w:tcBorders>
+              <w:top w:val="single" w:color="FF9900" w:sz="8" w:space="0"/>
+              <w:left w:val="single" w:color="FF9900" w:sz="8" w:space="0"/>
+              <w:bottom w:val="single" w:color="FF9900" w:sz="8" w:space="0"/>
+              <w:right w:val="single" w:color="FF9900" w:sz="8" w:space="0"/>
+            </w:tcBorders>
+            <w:tcMar>
+              <w:top w:w="100" w:type="dxa"/>
+              <w:left w:w="100" w:type="dxa"/>
+              <w:bottom w:w="100" w:type="dxa"/>
+              <w:right w:w="100" w:type="dxa"/>
+            </w:tcMar>
+          </w:tcPr>
+          <w:p wp14:textId="77777777">
+            <w:pPr>
+              <w:widowControl w:val="0"/>
+              <w:pBdr>
+                <w:top w:val="nil"/>
+                <w:left w:val="nil"/>
+                <w:bottom w:val="nil"/>
+                <w:right w:val="nil"/>
+                <w:between w:val="nil"/>
+              </w:pBdr>
+            </w:pPr>
+            <w:r>
+              <w:t>Panfletos</w:t>
+            </w:r>
+          </w:p>
+        </w:tc>
+        <w:tc>
+          <w:tcPr>
+            <w:tcW w:w="6915" w:type="dxa"/>
+            <w:tcBorders>
+              <w:top w:val="single" w:color="FF9900" w:sz="8" w:space="0"/>
+              <w:left w:val="nil"/>
+              <w:bottom w:val="single" w:color="FF9900" w:sz="8" w:space="0"/>
+              <w:right w:val="single" w:color="FF9900" w:sz="8" w:space="0"/>
+            </w:tcBorders>
+            <w:tcMar>
+              <w:top w:w="100" w:type="dxa"/>
+              <w:left w:w="100" w:type="dxa"/>
+              <w:bottom w:w="100" w:type="dxa"/>
+              <w:right w:w="100" w:type="dxa"/>
+            </w:tcMar>
+          </w:tcPr>
+          <w:p wp14:textId="77777777">
+            <w:pPr>
+              <w:widowControl w:val="0"/>
+              <w:pBdr>
+                <w:top w:val="nil"/>
+                <w:left w:val="nil"/>
+                <w:bottom w:val="nil"/>
+                <w:right w:val="nil"/>
+                <w:between w:val="nil"/>
+              </w:pBdr>
+              <w:rPr>
+                <w:color w:val="222222"/>
+                <w:highlight w:val="white"/>
+              </w:rPr>
+            </w:pPr>
+            <w:r>
+              <w:rPr>
+                <w:color w:val="222222"/>
+              </w:rPr>
+              <w:t>É</w:t>
+            </w:r>
+            <w:r>
+              <w:rPr>
+                <w:color w:val="222222"/>
+              </w:rPr>
+              <w:t xml:space="preserve"> um meio de divulgação de uma ideia ou marca, feito de </w:t>
+            </w:r>
+            <w:r>
+              <w:rPr>
+                <w:color w:val="222222"/>
+              </w:rPr>
+              <w:t>papel e de fácil manuseio.</w:t>
+            </w:r>
+          </w:p>
+        </w:tc>
+      </w:tr>
+      <w:tr xmlns:wp14="http://schemas.microsoft.com/office/word/2010/wordml" wp14:textId="77777777">
+        <w:trPr>
+          <w:trHeight w:val="580"/>
+        </w:trPr>
+        <w:tc>
+          <w:tcPr>
+            <w:tcW w:w="1920" w:type="dxa"/>
+            <w:tcBorders>
+              <w:top w:val="single" w:color="FF9900" w:sz="8" w:space="0"/>
+              <w:left w:val="single" w:color="FF9900" w:sz="8" w:space="0"/>
+              <w:bottom w:val="single" w:color="FF9900" w:sz="8" w:space="0"/>
+              <w:right w:val="single" w:color="FF9900" w:sz="8" w:space="0"/>
+            </w:tcBorders>
+            <w:tcMar>
+              <w:top w:w="100" w:type="dxa"/>
+              <w:left w:w="100" w:type="dxa"/>
+              <w:bottom w:w="100" w:type="dxa"/>
+              <w:right w:w="100" w:type="dxa"/>
+            </w:tcMar>
+          </w:tcPr>
+          <w:p wp14:textId="77777777">
+            <w:pPr>
+              <w:widowControl w:val="0"/>
+              <w:pBdr>
+                <w:top w:val="nil"/>
+                <w:left w:val="nil"/>
+                <w:bottom w:val="nil"/>
+                <w:right w:val="nil"/>
+                <w:between w:val="nil"/>
+              </w:pBdr>
+            </w:pPr>
+            <w:r>
+              <w:t>Cartão de Visita</w:t>
+            </w:r>
+          </w:p>
+        </w:tc>
+        <w:tc>
+          <w:tcPr>
+            <w:tcW w:w="6915" w:type="dxa"/>
+            <w:tcBorders>
+              <w:top w:val="single" w:color="FF9900" w:sz="8" w:space="0"/>
+              <w:left w:val="nil"/>
+              <w:bottom w:val="single" w:color="FF9900" w:sz="8" w:space="0"/>
+              <w:right w:val="single" w:color="FF9900" w:sz="8" w:space="0"/>
+            </w:tcBorders>
+            <w:tcMar>
+              <w:top w:w="100" w:type="dxa"/>
+              <w:left w:w="100" w:type="dxa"/>
+              <w:bottom w:w="100" w:type="dxa"/>
+              <w:right w:w="100" w:type="dxa"/>
+            </w:tcMar>
+          </w:tcPr>
+          <w:p wp14:textId="77777777">
+            <w:pPr>
+              <w:widowControl w:val="0"/>
+              <w:pBdr>
+                <w:top w:val="nil"/>
+                <w:left w:val="nil"/>
+                <w:bottom w:val="nil"/>
+                <w:right w:val="nil"/>
+                <w:between w:val="nil"/>
+              </w:pBdr>
+              <w:rPr>
+                <w:color w:val="222222"/>
+                <w:highlight w:val="white"/>
+              </w:rPr>
+            </w:pPr>
+            <w:r>
+              <w:rPr>
+                <w:color w:val="222222"/>
+              </w:rPr>
+              <w:t xml:space="preserve">É </w:t>
+            </w:r>
+            <w:r>
+              <w:rPr>
+                <w:color w:val="222222"/>
+              </w:rPr>
+              <w:t>um pequeno ca</w:t>
+            </w:r>
+            <w:r>
+              <w:rPr>
+                <w:color w:val="222222"/>
+              </w:rPr>
+              <w:t>rtão contendo os dados de conta</w:t>
+            </w:r>
+            <w:r>
+              <w:rPr>
+                <w:color w:val="222222"/>
+              </w:rPr>
+              <w:t>to de pessoas ou empresas. As informações inseridas num cartão de visita geralmente são o nome, cargo ou função, endereço, número de telefone e e-mail, mas nada impede que informações sejam acrescentadas ou omitidas.</w:t>
+            </w:r>
+          </w:p>
+        </w:tc>
+      </w:tr>
+      <w:tr xmlns:wp14="http://schemas.microsoft.com/office/word/2010/wordml" wp14:textId="77777777">
+        <w:trPr>
+          <w:trHeight w:val="580"/>
+        </w:trPr>
+        <w:tc>
+          <w:tcPr>
+            <w:tcW w:w="1920" w:type="dxa"/>
+            <w:tcBorders>
+              <w:top w:val="single" w:color="FF9900" w:sz="8" w:space="0"/>
+              <w:left w:val="single" w:color="FF9900" w:sz="8" w:space="0"/>
+              <w:bottom w:val="single" w:color="FF9900" w:sz="8" w:space="0"/>
+              <w:right w:val="single" w:color="FF9900" w:sz="8" w:space="0"/>
+            </w:tcBorders>
+            <w:tcMar>
+              <w:top w:w="100" w:type="dxa"/>
+              <w:left w:w="100" w:type="dxa"/>
+              <w:bottom w:w="100" w:type="dxa"/>
+              <w:right w:w="100" w:type="dxa"/>
+            </w:tcMar>
+          </w:tcPr>
+          <w:p wp14:textId="77777777">
+            <w:pPr>
+              <w:widowControl w:val="0"/>
+              <w:pBdr>
+                <w:top w:val="nil"/>
+                <w:left w:val="nil"/>
+                <w:bottom w:val="nil"/>
+                <w:right w:val="nil"/>
+                <w:between w:val="nil"/>
+              </w:pBdr>
+            </w:pPr>
+            <w:r>
+              <w:t>Cartazes</w:t>
+            </w:r>
+          </w:p>
+        </w:tc>
+        <w:tc>
+          <w:tcPr>
+            <w:tcW w:w="6915" w:type="dxa"/>
+            <w:tcBorders>
+              <w:top w:val="single" w:color="FF9900" w:sz="8" w:space="0"/>
+              <w:left w:val="nil"/>
+              <w:bottom w:val="single" w:color="FF9900" w:sz="8" w:space="0"/>
+              <w:right w:val="single" w:color="FF9900" w:sz="8" w:space="0"/>
+            </w:tcBorders>
+            <w:tcMar>
+              <w:top w:w="100" w:type="dxa"/>
+              <w:left w:w="100" w:type="dxa"/>
+              <w:bottom w:w="100" w:type="dxa"/>
+              <w:right w:w="100" w:type="dxa"/>
+            </w:tcMar>
+          </w:tcPr>
+          <w:p wp14:textId="77777777">
+            <w:pPr>
+              <w:widowControl w:val="0"/>
+              <w:pBdr>
+                <w:top w:val="nil"/>
+                <w:left w:val="nil"/>
+                <w:bottom w:val="nil"/>
+                <w:right w:val="nil"/>
+                <w:between w:val="nil"/>
+              </w:pBdr>
+              <w:rPr>
+                <w:color w:val="222222"/>
+                <w:highlight w:val="white"/>
+              </w:rPr>
+            </w:pPr>
+            <w:r>
+              <w:rPr>
+                <w:color w:val="222222"/>
+              </w:rPr>
+              <w:t>É</w:t>
+            </w:r>
+            <w:r>
+              <w:rPr>
+                <w:color w:val="222222"/>
+              </w:rPr>
+              <w:t xml:space="preserve"> um suporte, normalmente em papel, afixado de forma que seja visível em locais públicos. Sua função principal é a de divulgar uma informação visualmente, mas também tem sido apreciada como uma peça de valor estético</w:t>
+            </w:r>
+            <w:r>
+              <w:rPr>
+                <w:color w:val="222222"/>
+              </w:rPr>
+              <w:t>.</w:t>
             </w:r>
           </w:p>
         </w:tc>
@@ -130,10 +724,10 @@
           <w:tcPr>
             <w:tcW w:w="1920" w:type="dxa"/>
             <w:tcBorders>
-              <w:top w:val="single" w:sz="8" w:space="0" w:color="FF9900"/>
-              <w:left w:val="single" w:sz="8" w:space="0" w:color="FF9900"/>
-              <w:bottom w:val="single" w:sz="8" w:space="0" w:color="FF9900"/>
-              <w:right w:val="single" w:sz="8" w:space="0" w:color="FF9900"/>
+              <w:top w:val="single" w:color="FF9900" w:sz="8" w:space="0"/>
+              <w:left w:val="single" w:color="FF9900" w:sz="8" w:space="0"/>
+              <w:bottom w:val="single" w:color="FF9900" w:sz="8" w:space="0"/>
+              <w:right w:val="single" w:color="FF9900" w:sz="8" w:space="0"/>
             </w:tcBorders>
             <w:tcMar>
               <w:top w:w="100" w:type="dxa"/>
@@ -144,17 +738,11 @@
           </w:tcPr>
           <w:p>
             <w:pPr>
-              <w:widowControl w:val="0"/>
-              <w:pBdr>
-                <w:top w:val="nil"/>
-                <w:left w:val="nil"/>
-                <w:bottom w:val="nil"/>
-                <w:right w:val="nil"/>
-                <w:between w:val="nil"/>
-              </w:pBdr>
+              <w:pStyle w:val="Normal"/>
             </w:pPr>
             <w:r>
-              <w:t>FMUSP</w:t>
+              <w:rPr/>
+              <w:t>Furo de estoque</w:t>
             </w:r>
           </w:p>
         </w:tc>
@@ -162,10 +750,10 @@
           <w:tcPr>
             <w:tcW w:w="6915" w:type="dxa"/>
             <w:tcBorders>
-              <w:top w:val="single" w:sz="8" w:space="0" w:color="FF9900"/>
+              <w:top w:val="single" w:color="FF9900" w:sz="8" w:space="0"/>
               <w:left w:val="nil"/>
-              <w:bottom w:val="single" w:sz="8" w:space="0" w:color="FF9900"/>
-              <w:right w:val="single" w:sz="8" w:space="0" w:color="FF9900"/>
+              <w:bottom w:val="single" w:color="FF9900" w:sz="8" w:space="0"/>
+              <w:right w:val="single" w:color="FF9900" w:sz="8" w:space="0"/>
             </w:tcBorders>
             <w:tcMar>
               <w:top w:w="100" w:type="dxa"/>
@@ -176,563 +764,62 @@
           </w:tcPr>
           <w:p>
             <w:pPr>
-              <w:widowControl w:val="0"/>
-              <w:pBdr>
-                <w:top w:val="nil"/>
-                <w:left w:val="nil"/>
-                <w:bottom w:val="nil"/>
-                <w:right w:val="nil"/>
-                <w:between w:val="nil"/>
-              </w:pBdr>
+              <w:pStyle w:val="Normal"/>
             </w:pPr>
             <w:r>
               <w:rPr>
-                <w:color w:val="222222"/>
-                <w:highlight w:val="white"/>
-              </w:rPr>
-              <w:t>Faculdade de Medicina da Universidade de São Paulo.</w:t>
-            </w:r>
-          </w:p>
-        </w:tc>
-      </w:tr>
-      <w:tr>
-        <w:trPr>
-          <w:trHeight w:val="580"/>
-        </w:trPr>
-        <w:tc>
-          <w:tcPr>
-            <w:tcW w:w="1920" w:type="dxa"/>
-            <w:tcBorders>
-              <w:top w:val="single" w:sz="8" w:space="0" w:color="FF9900"/>
-              <w:left w:val="single" w:sz="8" w:space="0" w:color="FF9900"/>
-              <w:bottom w:val="single" w:sz="8" w:space="0" w:color="FF9900"/>
-              <w:right w:val="single" w:sz="8" w:space="0" w:color="FF9900"/>
-            </w:tcBorders>
-            <w:tcMar>
-              <w:top w:w="100" w:type="dxa"/>
-              <w:left w:w="100" w:type="dxa"/>
-              <w:bottom w:w="100" w:type="dxa"/>
-              <w:right w:w="100" w:type="dxa"/>
-            </w:tcMar>
-          </w:tcPr>
-          <w:p>
-            <w:pPr>
-              <w:widowControl w:val="0"/>
-              <w:pBdr>
-                <w:top w:val="nil"/>
-                <w:left w:val="nil"/>
-                <w:bottom w:val="nil"/>
-                <w:right w:val="nil"/>
-                <w:between w:val="nil"/>
-              </w:pBdr>
-            </w:pPr>
-            <w:r>
-              <w:t>Banner</w:t>
-            </w:r>
-          </w:p>
-        </w:tc>
-        <w:tc>
-          <w:tcPr>
-            <w:tcW w:w="6915" w:type="dxa"/>
-            <w:tcBorders>
-              <w:top w:val="single" w:sz="8" w:space="0" w:color="FF9900"/>
-              <w:left w:val="nil"/>
-              <w:bottom w:val="single" w:sz="8" w:space="0" w:color="FF9900"/>
-              <w:right w:val="single" w:sz="8" w:space="0" w:color="FF9900"/>
-            </w:tcBorders>
-            <w:tcMar>
-              <w:top w:w="100" w:type="dxa"/>
-              <w:left w:w="100" w:type="dxa"/>
-              <w:bottom w:w="100" w:type="dxa"/>
-              <w:right w:w="100" w:type="dxa"/>
-            </w:tcMar>
-          </w:tcPr>
-          <w:p>
-            <w:pPr>
-              <w:widowControl w:val="0"/>
-              <w:pBdr>
-                <w:top w:val="nil"/>
-                <w:left w:val="nil"/>
-                <w:bottom w:val="nil"/>
-                <w:right w:val="nil"/>
-                <w:between w:val="nil"/>
-              </w:pBdr>
-              <w:rPr>
-                <w:color w:val="222222"/>
-                <w:highlight w:val="white"/>
-              </w:rPr>
-            </w:pPr>
-            <w:r>
-              <w:rPr>
-                <w:color w:val="222222"/>
-              </w:rPr>
-              <w:t>Em formato de bandeira produzido com os mais variados materiais, geralmente em papel ou pano, para ser pendurado, expondo um produto ou serviço ao público</w:t>
-            </w:r>
-            <w:r>
-              <w:rPr>
-                <w:color w:val="222222"/>
-              </w:rPr>
-              <w:t>.</w:t>
-            </w:r>
-          </w:p>
-        </w:tc>
-      </w:tr>
-      <w:tr>
-        <w:trPr>
-          <w:trHeight w:val="580"/>
-        </w:trPr>
-        <w:tc>
-          <w:tcPr>
-            <w:tcW w:w="1920" w:type="dxa"/>
-            <w:tcBorders>
-              <w:top w:val="single" w:sz="8" w:space="0" w:color="FF9900"/>
-              <w:left w:val="single" w:sz="8" w:space="0" w:color="FF9900"/>
-              <w:bottom w:val="single" w:sz="8" w:space="0" w:color="FF9900"/>
-              <w:right w:val="single" w:sz="8" w:space="0" w:color="FF9900"/>
-            </w:tcBorders>
-            <w:tcMar>
-              <w:top w:w="100" w:type="dxa"/>
-              <w:left w:w="100" w:type="dxa"/>
-              <w:bottom w:w="100" w:type="dxa"/>
-              <w:right w:w="100" w:type="dxa"/>
-            </w:tcMar>
-          </w:tcPr>
-          <w:p>
-            <w:pPr>
-              <w:widowControl w:val="0"/>
-              <w:pBdr>
-                <w:top w:val="nil"/>
-                <w:left w:val="nil"/>
-                <w:bottom w:val="nil"/>
-                <w:right w:val="nil"/>
-                <w:between w:val="nil"/>
-              </w:pBdr>
-            </w:pPr>
-            <w:r>
-              <w:t>Folders</w:t>
-            </w:r>
-          </w:p>
-        </w:tc>
-        <w:tc>
-          <w:tcPr>
-            <w:tcW w:w="6915" w:type="dxa"/>
-            <w:tcBorders>
-              <w:top w:val="single" w:sz="8" w:space="0" w:color="FF9900"/>
-              <w:left w:val="nil"/>
-              <w:bottom w:val="single" w:sz="8" w:space="0" w:color="FF9900"/>
-              <w:right w:val="single" w:sz="8" w:space="0" w:color="FF9900"/>
-            </w:tcBorders>
-            <w:tcMar>
-              <w:top w:w="100" w:type="dxa"/>
-              <w:left w:w="100" w:type="dxa"/>
-              <w:bottom w:w="100" w:type="dxa"/>
-              <w:right w:w="100" w:type="dxa"/>
-            </w:tcMar>
-          </w:tcPr>
-          <w:p>
-            <w:pPr>
-              <w:widowControl w:val="0"/>
-              <w:pBdr>
-                <w:top w:val="nil"/>
-                <w:left w:val="nil"/>
-                <w:bottom w:val="nil"/>
-                <w:right w:val="nil"/>
-                <w:between w:val="nil"/>
-              </w:pBdr>
-              <w:rPr>
-                <w:color w:val="222222"/>
-                <w:highlight w:val="white"/>
-              </w:rPr>
-            </w:pPr>
-            <w:r>
-              <w:rPr>
-                <w:color w:val="222222"/>
-              </w:rPr>
-              <w:t>O folder é utilizado quando se quer passar uma grande quantidade de garantias, ou então quando se faz necessário dar uma aparência estética a alguma mensagem de teor informati</w:t>
-            </w:r>
-            <w:r>
-              <w:rPr>
-                <w:color w:val="222222"/>
-              </w:rPr>
-              <w:t>vo ou publicitário.</w:t>
-            </w:r>
-          </w:p>
-        </w:tc>
-      </w:tr>
-      <w:tr>
-        <w:trPr>
-          <w:trHeight w:val="580"/>
-        </w:trPr>
-        <w:tc>
-          <w:tcPr>
-            <w:tcW w:w="1920" w:type="dxa"/>
-            <w:tcBorders>
-              <w:top w:val="single" w:sz="8" w:space="0" w:color="FF9900"/>
-              <w:left w:val="single" w:sz="8" w:space="0" w:color="FF9900"/>
-              <w:bottom w:val="single" w:sz="8" w:space="0" w:color="FF9900"/>
-              <w:right w:val="single" w:sz="8" w:space="0" w:color="FF9900"/>
-            </w:tcBorders>
-            <w:tcMar>
-              <w:top w:w="100" w:type="dxa"/>
-              <w:left w:w="100" w:type="dxa"/>
-              <w:bottom w:w="100" w:type="dxa"/>
-              <w:right w:w="100" w:type="dxa"/>
-            </w:tcMar>
-          </w:tcPr>
-          <w:p>
-            <w:pPr>
-              <w:widowControl w:val="0"/>
-              <w:pBdr>
-                <w:top w:val="nil"/>
-                <w:left w:val="nil"/>
-                <w:bottom w:val="nil"/>
-                <w:right w:val="nil"/>
-                <w:between w:val="nil"/>
-              </w:pBdr>
-            </w:pPr>
-            <w:r>
-              <w:t>Flyers</w:t>
-            </w:r>
-          </w:p>
-        </w:tc>
-        <w:tc>
-          <w:tcPr>
-            <w:tcW w:w="6915" w:type="dxa"/>
-            <w:tcBorders>
-              <w:top w:val="single" w:sz="8" w:space="0" w:color="FF9900"/>
-              <w:left w:val="nil"/>
-              <w:bottom w:val="single" w:sz="8" w:space="0" w:color="FF9900"/>
-              <w:right w:val="single" w:sz="8" w:space="0" w:color="FF9900"/>
-            </w:tcBorders>
-            <w:tcMar>
-              <w:top w:w="100" w:type="dxa"/>
-              <w:left w:w="100" w:type="dxa"/>
-              <w:bottom w:w="100" w:type="dxa"/>
-              <w:right w:w="100" w:type="dxa"/>
-            </w:tcMar>
-          </w:tcPr>
-          <w:p>
-            <w:pPr>
-              <w:widowControl w:val="0"/>
-              <w:pBdr>
-                <w:top w:val="nil"/>
-                <w:left w:val="nil"/>
-                <w:bottom w:val="nil"/>
-                <w:right w:val="nil"/>
-                <w:between w:val="nil"/>
-              </w:pBdr>
-              <w:rPr>
-                <w:color w:val="222222"/>
-                <w:highlight w:val="white"/>
-              </w:rPr>
-            </w:pPr>
-            <w:r>
-              <w:rPr>
-                <w:color w:val="222222"/>
-              </w:rPr>
-              <w:t>P</w:t>
-            </w:r>
-            <w:r>
-              <w:rPr>
-                <w:color w:val="222222"/>
-              </w:rPr>
-              <w:t>equenos folhetos publicitários, e têm a função de anunciar e promover eventos, serviços ou instruções numa ampla gama de aplicações</w:t>
-            </w:r>
-            <w:r>
-              <w:rPr>
-                <w:color w:val="222222"/>
-              </w:rPr>
-              <w:t>.</w:t>
-            </w:r>
-          </w:p>
-        </w:tc>
-      </w:tr>
-      <w:tr>
-        <w:trPr>
-          <w:trHeight w:val="580"/>
-        </w:trPr>
-        <w:tc>
-          <w:tcPr>
-            <w:tcW w:w="1920" w:type="dxa"/>
-            <w:tcBorders>
-              <w:top w:val="single" w:sz="8" w:space="0" w:color="FF9900"/>
-              <w:left w:val="single" w:sz="8" w:space="0" w:color="FF9900"/>
-              <w:bottom w:val="single" w:sz="8" w:space="0" w:color="FF9900"/>
-              <w:right w:val="single" w:sz="8" w:space="0" w:color="FF9900"/>
-            </w:tcBorders>
-            <w:tcMar>
-              <w:top w:w="100" w:type="dxa"/>
-              <w:left w:w="100" w:type="dxa"/>
-              <w:bottom w:w="100" w:type="dxa"/>
-              <w:right w:w="100" w:type="dxa"/>
-            </w:tcMar>
-          </w:tcPr>
-          <w:p>
-            <w:pPr>
-              <w:widowControl w:val="0"/>
-              <w:pBdr>
-                <w:top w:val="nil"/>
-                <w:left w:val="nil"/>
-                <w:bottom w:val="nil"/>
-                <w:right w:val="nil"/>
-                <w:between w:val="nil"/>
-              </w:pBdr>
-            </w:pPr>
-            <w:r>
-              <w:t>Panfletos</w:t>
-            </w:r>
-          </w:p>
-        </w:tc>
-        <w:tc>
-          <w:tcPr>
-            <w:tcW w:w="6915" w:type="dxa"/>
-            <w:tcBorders>
-              <w:top w:val="single" w:sz="8" w:space="0" w:color="FF9900"/>
-              <w:left w:val="nil"/>
-              <w:bottom w:val="single" w:sz="8" w:space="0" w:color="FF9900"/>
-              <w:right w:val="single" w:sz="8" w:space="0" w:color="FF9900"/>
-            </w:tcBorders>
-            <w:tcMar>
-              <w:top w:w="100" w:type="dxa"/>
-              <w:left w:w="100" w:type="dxa"/>
-              <w:bottom w:w="100" w:type="dxa"/>
-              <w:right w:w="100" w:type="dxa"/>
-            </w:tcMar>
-          </w:tcPr>
-          <w:p>
-            <w:pPr>
-              <w:widowControl w:val="0"/>
-              <w:pBdr>
-                <w:top w:val="nil"/>
-                <w:left w:val="nil"/>
-                <w:bottom w:val="nil"/>
-                <w:right w:val="nil"/>
-                <w:between w:val="nil"/>
-              </w:pBdr>
-              <w:rPr>
-                <w:color w:val="222222"/>
-                <w:highlight w:val="white"/>
-              </w:rPr>
-            </w:pPr>
-            <w:r>
-              <w:rPr>
-                <w:color w:val="222222"/>
-              </w:rPr>
-              <w:t>É</w:t>
-            </w:r>
-            <w:r>
-              <w:rPr>
-                <w:color w:val="222222"/>
-              </w:rPr>
-              <w:t xml:space="preserve"> um meio de divulgação de uma ideia ou marca, feito de </w:t>
-            </w:r>
-            <w:r>
-              <w:rPr>
-                <w:color w:val="222222"/>
-              </w:rPr>
-              <w:t>papel e de fácil manuseio.</w:t>
-            </w:r>
-          </w:p>
-        </w:tc>
-      </w:tr>
-      <w:tr>
-        <w:trPr>
-          <w:trHeight w:val="580"/>
-        </w:trPr>
-        <w:tc>
-          <w:tcPr>
-            <w:tcW w:w="1920" w:type="dxa"/>
-            <w:tcBorders>
-              <w:top w:val="single" w:sz="8" w:space="0" w:color="FF9900"/>
-              <w:left w:val="single" w:sz="8" w:space="0" w:color="FF9900"/>
-              <w:bottom w:val="single" w:sz="8" w:space="0" w:color="FF9900"/>
-              <w:right w:val="single" w:sz="8" w:space="0" w:color="FF9900"/>
-            </w:tcBorders>
-            <w:tcMar>
-              <w:top w:w="100" w:type="dxa"/>
-              <w:left w:w="100" w:type="dxa"/>
-              <w:bottom w:w="100" w:type="dxa"/>
-              <w:right w:w="100" w:type="dxa"/>
-            </w:tcMar>
-          </w:tcPr>
-          <w:p>
-            <w:pPr>
-              <w:widowControl w:val="0"/>
-              <w:pBdr>
-                <w:top w:val="nil"/>
-                <w:left w:val="nil"/>
-                <w:bottom w:val="nil"/>
-                <w:right w:val="nil"/>
-                <w:between w:val="nil"/>
-              </w:pBdr>
-            </w:pPr>
-            <w:r>
-              <w:t>Cartão de Visita</w:t>
-            </w:r>
-          </w:p>
-        </w:tc>
-        <w:tc>
-          <w:tcPr>
-            <w:tcW w:w="6915" w:type="dxa"/>
-            <w:tcBorders>
-              <w:top w:val="single" w:sz="8" w:space="0" w:color="FF9900"/>
-              <w:left w:val="nil"/>
-              <w:bottom w:val="single" w:sz="8" w:space="0" w:color="FF9900"/>
-              <w:right w:val="single" w:sz="8" w:space="0" w:color="FF9900"/>
-            </w:tcBorders>
-            <w:tcMar>
-              <w:top w:w="100" w:type="dxa"/>
-              <w:left w:w="100" w:type="dxa"/>
-              <w:bottom w:w="100" w:type="dxa"/>
-              <w:right w:w="100" w:type="dxa"/>
-            </w:tcMar>
-          </w:tcPr>
-          <w:p>
-            <w:pPr>
-              <w:widowControl w:val="0"/>
-              <w:pBdr>
-                <w:top w:val="nil"/>
-                <w:left w:val="nil"/>
-                <w:bottom w:val="nil"/>
-                <w:right w:val="nil"/>
-                <w:between w:val="nil"/>
-              </w:pBdr>
-              <w:rPr>
-                <w:color w:val="222222"/>
-                <w:highlight w:val="white"/>
-              </w:rPr>
-            </w:pPr>
-            <w:r>
-              <w:rPr>
-                <w:color w:val="222222"/>
-              </w:rPr>
-              <w:t xml:space="preserve">É </w:t>
-            </w:r>
-            <w:r>
-              <w:rPr>
-                <w:color w:val="222222"/>
-              </w:rPr>
-              <w:t>um pequeno ca</w:t>
-            </w:r>
-            <w:r>
-              <w:rPr>
-                <w:color w:val="222222"/>
-              </w:rPr>
-              <w:t>rtão contendo os dados de conta</w:t>
-            </w:r>
-            <w:r>
-              <w:rPr>
-                <w:color w:val="222222"/>
-              </w:rPr>
-              <w:t>to de pessoas ou empresas. As informações inseridas num cartão de visita geralmente são o nome, cargo ou função, endereço, número de telefone e e-mail, mas nada impede que informações sejam acrescentadas ou omitidas.</w:t>
-            </w:r>
-          </w:p>
-        </w:tc>
-      </w:tr>
-      <w:tr>
-        <w:trPr>
-          <w:trHeight w:val="580"/>
-        </w:trPr>
-        <w:tc>
-          <w:tcPr>
-            <w:tcW w:w="1920" w:type="dxa"/>
-            <w:tcBorders>
-              <w:top w:val="single" w:sz="8" w:space="0" w:color="FF9900"/>
-              <w:left w:val="single" w:sz="8" w:space="0" w:color="FF9900"/>
-              <w:bottom w:val="single" w:sz="8" w:space="0" w:color="FF9900"/>
-              <w:right w:val="single" w:sz="8" w:space="0" w:color="FF9900"/>
-            </w:tcBorders>
-            <w:tcMar>
-              <w:top w:w="100" w:type="dxa"/>
-              <w:left w:w="100" w:type="dxa"/>
-              <w:bottom w:w="100" w:type="dxa"/>
-              <w:right w:w="100" w:type="dxa"/>
-            </w:tcMar>
-          </w:tcPr>
-          <w:p>
-            <w:pPr>
-              <w:widowControl w:val="0"/>
-              <w:pBdr>
-                <w:top w:val="nil"/>
-                <w:left w:val="nil"/>
-                <w:bottom w:val="nil"/>
-                <w:right w:val="nil"/>
-                <w:between w:val="nil"/>
-              </w:pBdr>
-            </w:pPr>
-            <w:r>
-              <w:t>Cartazes</w:t>
-            </w:r>
-          </w:p>
-        </w:tc>
-        <w:tc>
-          <w:tcPr>
-            <w:tcW w:w="6915" w:type="dxa"/>
-            <w:tcBorders>
-              <w:top w:val="single" w:sz="8" w:space="0" w:color="FF9900"/>
-              <w:left w:val="nil"/>
-              <w:bottom w:val="single" w:sz="8" w:space="0" w:color="FF9900"/>
-              <w:right w:val="single" w:sz="8" w:space="0" w:color="FF9900"/>
-            </w:tcBorders>
-            <w:tcMar>
-              <w:top w:w="100" w:type="dxa"/>
-              <w:left w:w="100" w:type="dxa"/>
-              <w:bottom w:w="100" w:type="dxa"/>
-              <w:right w:w="100" w:type="dxa"/>
-            </w:tcMar>
-          </w:tcPr>
-          <w:p>
-            <w:pPr>
-              <w:widowControl w:val="0"/>
-              <w:pBdr>
-                <w:top w:val="nil"/>
-                <w:left w:val="nil"/>
-                <w:bottom w:val="nil"/>
-                <w:right w:val="nil"/>
-                <w:between w:val="nil"/>
-              </w:pBdr>
-              <w:rPr>
-                <w:color w:val="222222"/>
-                <w:highlight w:val="white"/>
-              </w:rPr>
-            </w:pPr>
-            <w:r>
-              <w:rPr>
-                <w:color w:val="222222"/>
-              </w:rPr>
-              <w:t>É</w:t>
-            </w:r>
-            <w:r>
-              <w:rPr>
-                <w:color w:val="222222"/>
-              </w:rPr>
-              <w:t xml:space="preserve"> um suporte, normalmente em papel, afixado de forma que seja visível em locais públicos. Sua função principal é a de divulgar uma informação visualmente, mas também tem sido apreciada como uma peça de valor estético</w:t>
-            </w:r>
-            <w:r>
-              <w:rPr>
-                <w:color w:val="222222"/>
-              </w:rPr>
-              <w:t>.</w:t>
+                <w:rFonts w:ascii="Arial" w:hAnsi="Arial" w:eastAsia="Arial" w:cs="Arial"/>
+                <w:noProof w:val="0"/>
+                <w:color w:val="222222"/>
+                <w:sz w:val="24"/>
+                <w:szCs w:val="24"/>
+                <w:lang w:val="pt-BR"/>
+              </w:rPr>
+              <w:t xml:space="preserve">Quantidades reais de uma mercadoria não corresponde ao número que foi registrado no sistema. Este pode ser um problema bem sério para quem possui um E-commerce. Isso porque o </w:t>
+            </w:r>
+            <w:r>
+              <w:rPr>
+                <w:rFonts w:ascii="Arial" w:hAnsi="Arial" w:eastAsia="Arial" w:cs="Arial"/>
+                <w:b w:val="1"/>
+                <w:bCs w:val="1"/>
+                <w:noProof w:val="0"/>
+                <w:color w:val="222222"/>
+                <w:sz w:val="24"/>
+                <w:szCs w:val="24"/>
+                <w:lang w:val="pt-BR"/>
+              </w:rPr>
+              <w:t>furo de estoque</w:t>
+            </w:r>
+            <w:r>
+              <w:rPr>
+                <w:rFonts w:ascii="Arial" w:hAnsi="Arial" w:eastAsia="Arial" w:cs="Arial"/>
+                <w:noProof w:val="0"/>
+                <w:color w:val="222222"/>
+                <w:sz w:val="24"/>
+                <w:szCs w:val="24"/>
+                <w:lang w:val="pt-BR"/>
+              </w:rPr>
+              <w:t xml:space="preserve"> faz com que um produto comprado no seu site não seja entregue.</w:t>
             </w:r>
           </w:p>
         </w:tc>
       </w:tr>
     </w:tbl>
-    <w:p>
+    <w:p xmlns:wp14="http://schemas.microsoft.com/office/word/2010/wordml" wp14:textId="77777777">
       <w:pPr>
         <w:rPr>
           <w:b/>
         </w:rPr>
       </w:pPr>
     </w:p>
-    <w:p>
-      <w:bookmarkStart w:id="1" w:name="_heading=h.30j0zll" w:colFirst="0" w:colLast="0"/>
-      <w:bookmarkStart w:id="2" w:name="_GoBack"/>
+    <w:p xmlns:wp14="http://schemas.microsoft.com/office/word/2010/wordml" wp14:textId="77777777">
+      <w:bookmarkStart w:name="_heading=h.30j0zll" w:colFirst="0" w:colLast="0" w:id="1"/>
+      <w:bookmarkStart w:name="_GoBack" w:id="2"/>
       <w:bookmarkEnd w:id="1"/>
       <w:bookmarkEnd w:id="2"/>
     </w:p>
     <w:sectPr>
-      <w:pgSz w:w="11906" w:h="16838"/>
+      <w:pgSz w:w="11906" w:h="16838" w:orient="portrait"/>
       <w:pgMar w:top="850" w:right="1440" w:bottom="850" w:left="850" w:header="0" w:footer="720" w:gutter="0"/>
       <w:pgNumType w:start="1"/>
       <w:cols w:space="720"/>
@@ -742,11 +829,11 @@
 </file>
 
 <file path=word/styles.xml><?xml version="1.0" encoding="utf-8"?>
-<w:styles xmlns:mc="http://schemas.openxmlformats.org/markup-compatibility/2006" xmlns:r="http://schemas.openxmlformats.org/officeDocument/2006/relationships" xmlns:w="http://schemas.openxmlformats.org/wordprocessingml/2006/main" xmlns:w14="http://schemas.microsoft.com/office/word/2010/wordml" mc:Ignorable="w14">
+<w:styles xmlns:wp14="http://schemas.microsoft.com/office/word/2010/wordprocessingDrawing" xmlns:mc="http://schemas.openxmlformats.org/markup-compatibility/2006" xmlns:r="http://schemas.openxmlformats.org/officeDocument/2006/relationships" xmlns:w="http://schemas.openxmlformats.org/wordprocessingml/2006/main" xmlns:w14="http://schemas.microsoft.com/office/word/2010/wordml" mc:Ignorable="w14 wp14">
   <w:docDefaults>
     <w:rPrDefault>
       <w:rPr>
-        <w:rFonts w:ascii="Arial" w:eastAsia="Arial" w:hAnsi="Arial" w:cs="Arial"/>
+        <w:rFonts w:ascii="Arial" w:hAnsi="Arial" w:eastAsia="Arial" w:cs="Arial"/>
         <w:sz w:val="22"/>
         <w:szCs w:val="22"/>
         <w:lang w:val="pt-BR" w:eastAsia="pt-BR" w:bidi="ar-SA"/>
@@ -759,8 +846,8 @@
     </w:pPrDefault>
   </w:docDefaults>
   <w:latentStyles w:defLockedState="0" w:defUIPriority="99" w:defSemiHidden="1" w:defUnhideWhenUsed="1" w:defQFormat="0" w:count="267">
-    <w:lsdException w:name="Normal" w:semiHidden="0" w:uiPriority="0" w:unhideWhenUsed="0" w:qFormat="1"/>
-    <w:lsdException w:name="heading 1" w:semiHidden="0" w:uiPriority="9" w:unhideWhenUsed="0" w:qFormat="1"/>
+    <w:lsdException w:name="Normal" w:uiPriority="0" w:semiHidden="0" w:unhideWhenUsed="0" w:qFormat="1"/>
+    <w:lsdException w:name="heading 1" w:uiPriority="9" w:semiHidden="0" w:unhideWhenUsed="0" w:qFormat="1"/>
     <w:lsdException w:name="heading 2" w:uiPriority="9" w:qFormat="1"/>
     <w:lsdException w:name="heading 3" w:uiPriority="9" w:qFormat="1"/>
     <w:lsdException w:name="heading 4" w:uiPriority="9" w:qFormat="1"/>
@@ -779,125 +866,125 @@
     <w:lsdException w:name="toc 8" w:uiPriority="39"/>
     <w:lsdException w:name="toc 9" w:uiPriority="39"/>
     <w:lsdException w:name="caption" w:uiPriority="35" w:qFormat="1"/>
-    <w:lsdException w:name="Title" w:semiHidden="0" w:uiPriority="10" w:unhideWhenUsed="0" w:qFormat="1"/>
+    <w:lsdException w:name="Title" w:uiPriority="10" w:semiHidden="0" w:unhideWhenUsed="0" w:qFormat="1"/>
     <w:lsdException w:name="Default Paragraph Font" w:uiPriority="1"/>
-    <w:lsdException w:name="Subtitle" w:semiHidden="0" w:uiPriority="11" w:unhideWhenUsed="0" w:qFormat="1"/>
-    <w:lsdException w:name="Strong" w:semiHidden="0" w:uiPriority="22" w:unhideWhenUsed="0" w:qFormat="1"/>
-    <w:lsdException w:name="Emphasis" w:semiHidden="0" w:uiPriority="20" w:unhideWhenUsed="0" w:qFormat="1"/>
-    <w:lsdException w:name="Table Grid" w:semiHidden="0" w:uiPriority="39" w:unhideWhenUsed="0"/>
+    <w:lsdException w:name="Subtitle" w:uiPriority="11" w:semiHidden="0" w:unhideWhenUsed="0" w:qFormat="1"/>
+    <w:lsdException w:name="Strong" w:uiPriority="22" w:semiHidden="0" w:unhideWhenUsed="0" w:qFormat="1"/>
+    <w:lsdException w:name="Emphasis" w:uiPriority="20" w:semiHidden="0" w:unhideWhenUsed="0" w:qFormat="1"/>
+    <w:lsdException w:name="Table Grid" w:uiPriority="39" w:semiHidden="0" w:unhideWhenUsed="0"/>
     <w:lsdException w:name="Placeholder Text" w:unhideWhenUsed="0"/>
-    <w:lsdException w:name="No Spacing" w:semiHidden="0" w:uiPriority="1" w:unhideWhenUsed="0" w:qFormat="1"/>
-    <w:lsdException w:name="Light Shading" w:semiHidden="0" w:uiPriority="60" w:unhideWhenUsed="0"/>
-    <w:lsdException w:name="Light List" w:semiHidden="0" w:uiPriority="61" w:unhideWhenUsed="0"/>
-    <w:lsdException w:name="Light Grid" w:semiHidden="0" w:uiPriority="62" w:unhideWhenUsed="0"/>
-    <w:lsdException w:name="Medium Shading 1" w:semiHidden="0" w:uiPriority="63" w:unhideWhenUsed="0"/>
-    <w:lsdException w:name="Medium Shading 2" w:semiHidden="0" w:uiPriority="64" w:unhideWhenUsed="0"/>
-    <w:lsdException w:name="Medium List 1" w:semiHidden="0" w:uiPriority="65" w:unhideWhenUsed="0"/>
-    <w:lsdException w:name="Medium List 2" w:semiHidden="0" w:uiPriority="66" w:unhideWhenUsed="0"/>
-    <w:lsdException w:name="Medium Grid 1" w:semiHidden="0" w:uiPriority="67" w:unhideWhenUsed="0"/>
-    <w:lsdException w:name="Medium Grid 2" w:semiHidden="0" w:uiPriority="68" w:unhideWhenUsed="0"/>
-    <w:lsdException w:name="Medium Grid 3" w:semiHidden="0" w:uiPriority="69" w:unhideWhenUsed="0"/>
-    <w:lsdException w:name="Dark List" w:semiHidden="0" w:uiPriority="70" w:unhideWhenUsed="0"/>
-    <w:lsdException w:name="Colorful Shading" w:semiHidden="0" w:uiPriority="71" w:unhideWhenUsed="0"/>
-    <w:lsdException w:name="Colorful List" w:semiHidden="0" w:uiPriority="72" w:unhideWhenUsed="0"/>
-    <w:lsdException w:name="Colorful Grid" w:semiHidden="0" w:uiPriority="73" w:unhideWhenUsed="0"/>
-    <w:lsdException w:name="Light Shading Accent 1" w:semiHidden="0" w:uiPriority="60" w:unhideWhenUsed="0"/>
-    <w:lsdException w:name="Light List Accent 1" w:semiHidden="0" w:uiPriority="61" w:unhideWhenUsed="0"/>
-    <w:lsdException w:name="Light Grid Accent 1" w:semiHidden="0" w:uiPriority="62" w:unhideWhenUsed="0"/>
-    <w:lsdException w:name="Medium Shading 1 Accent 1" w:semiHidden="0" w:uiPriority="63" w:unhideWhenUsed="0"/>
-    <w:lsdException w:name="Medium Shading 2 Accent 1" w:semiHidden="0" w:uiPriority="64" w:unhideWhenUsed="0"/>
-    <w:lsdException w:name="Medium List 1 Accent 1" w:semiHidden="0" w:uiPriority="65" w:unhideWhenUsed="0"/>
+    <w:lsdException w:name="No Spacing" w:uiPriority="1" w:semiHidden="0" w:unhideWhenUsed="0" w:qFormat="1"/>
+    <w:lsdException w:name="Light Shading" w:uiPriority="60" w:semiHidden="0" w:unhideWhenUsed="0"/>
+    <w:lsdException w:name="Light List" w:uiPriority="61" w:semiHidden="0" w:unhideWhenUsed="0"/>
+    <w:lsdException w:name="Light Grid" w:uiPriority="62" w:semiHidden="0" w:unhideWhenUsed="0"/>
+    <w:lsdException w:name="Medium Shading 1" w:uiPriority="63" w:semiHidden="0" w:unhideWhenUsed="0"/>
+    <w:lsdException w:name="Medium Shading 2" w:uiPriority="64" w:semiHidden="0" w:unhideWhenUsed="0"/>
+    <w:lsdException w:name="Medium List 1" w:uiPriority="65" w:semiHidden="0" w:unhideWhenUsed="0"/>
+    <w:lsdException w:name="Medium List 2" w:uiPriority="66" w:semiHidden="0" w:unhideWhenUsed="0"/>
+    <w:lsdException w:name="Medium Grid 1" w:uiPriority="67" w:semiHidden="0" w:unhideWhenUsed="0"/>
+    <w:lsdException w:name="Medium Grid 2" w:uiPriority="68" w:semiHidden="0" w:unhideWhenUsed="0"/>
+    <w:lsdException w:name="Medium Grid 3" w:uiPriority="69" w:semiHidden="0" w:unhideWhenUsed="0"/>
+    <w:lsdException w:name="Dark List" w:uiPriority="70" w:semiHidden="0" w:unhideWhenUsed="0"/>
+    <w:lsdException w:name="Colorful Shading" w:uiPriority="71" w:semiHidden="0" w:unhideWhenUsed="0"/>
+    <w:lsdException w:name="Colorful List" w:uiPriority="72" w:semiHidden="0" w:unhideWhenUsed="0"/>
+    <w:lsdException w:name="Colorful Grid" w:uiPriority="73" w:semiHidden="0" w:unhideWhenUsed="0"/>
+    <w:lsdException w:name="Light Shading Accent 1" w:uiPriority="60" w:semiHidden="0" w:unhideWhenUsed="0"/>
+    <w:lsdException w:name="Light List Accent 1" w:uiPriority="61" w:semiHidden="0" w:unhideWhenUsed="0"/>
+    <w:lsdException w:name="Light Grid Accent 1" w:uiPriority="62" w:semiHidden="0" w:unhideWhenUsed="0"/>
+    <w:lsdException w:name="Medium Shading 1 Accent 1" w:uiPriority="63" w:semiHidden="0" w:unhideWhenUsed="0"/>
+    <w:lsdException w:name="Medium Shading 2 Accent 1" w:uiPriority="64" w:semiHidden="0" w:unhideWhenUsed="0"/>
+    <w:lsdException w:name="Medium List 1 Accent 1" w:uiPriority="65" w:semiHidden="0" w:unhideWhenUsed="0"/>
     <w:lsdException w:name="Revision" w:unhideWhenUsed="0"/>
-    <w:lsdException w:name="List Paragraph" w:semiHidden="0" w:uiPriority="34" w:unhideWhenUsed="0" w:qFormat="1"/>
-    <w:lsdException w:name="Quote" w:semiHidden="0" w:uiPriority="29" w:unhideWhenUsed="0" w:qFormat="1"/>
-    <w:lsdException w:name="Intense Quote" w:semiHidden="0" w:uiPriority="30" w:unhideWhenUsed="0" w:qFormat="1"/>
-    <w:lsdException w:name="Medium List 2 Accent 1" w:semiHidden="0" w:uiPriority="66" w:unhideWhenUsed="0"/>
-    <w:lsdException w:name="Medium Grid 1 Accent 1" w:semiHidden="0" w:uiPriority="67" w:unhideWhenUsed="0"/>
-    <w:lsdException w:name="Medium Grid 2 Accent 1" w:semiHidden="0" w:uiPriority="68" w:unhideWhenUsed="0"/>
-    <w:lsdException w:name="Medium Grid 3 Accent 1" w:semiHidden="0" w:uiPriority="69" w:unhideWhenUsed="0"/>
-    <w:lsdException w:name="Dark List Accent 1" w:semiHidden="0" w:uiPriority="70" w:unhideWhenUsed="0"/>
-    <w:lsdException w:name="Colorful Shading Accent 1" w:semiHidden="0" w:uiPriority="71" w:unhideWhenUsed="0"/>
-    <w:lsdException w:name="Colorful List Accent 1" w:semiHidden="0" w:uiPriority="72" w:unhideWhenUsed="0"/>
-    <w:lsdException w:name="Colorful Grid Accent 1" w:semiHidden="0" w:uiPriority="73" w:unhideWhenUsed="0"/>
-    <w:lsdException w:name="Light Shading Accent 2" w:semiHidden="0" w:uiPriority="60" w:unhideWhenUsed="0"/>
-    <w:lsdException w:name="Light List Accent 2" w:semiHidden="0" w:uiPriority="61" w:unhideWhenUsed="0"/>
-    <w:lsdException w:name="Light Grid Accent 2" w:semiHidden="0" w:uiPriority="62" w:unhideWhenUsed="0"/>
-    <w:lsdException w:name="Medium Shading 1 Accent 2" w:semiHidden="0" w:uiPriority="63" w:unhideWhenUsed="0"/>
-    <w:lsdException w:name="Medium Shading 2 Accent 2" w:semiHidden="0" w:uiPriority="64" w:unhideWhenUsed="0"/>
-    <w:lsdException w:name="Medium List 1 Accent 2" w:semiHidden="0" w:uiPriority="65" w:unhideWhenUsed="0"/>
-    <w:lsdException w:name="Medium List 2 Accent 2" w:semiHidden="0" w:uiPriority="66" w:unhideWhenUsed="0"/>
-    <w:lsdException w:name="Medium Grid 1 Accent 2" w:semiHidden="0" w:uiPriority="67" w:unhideWhenUsed="0"/>
-    <w:lsdException w:name="Medium Grid 2 Accent 2" w:semiHidden="0" w:uiPriority="68" w:unhideWhenUsed="0"/>
-    <w:lsdException w:name="Medium Grid 3 Accent 2" w:semiHidden="0" w:uiPriority="69" w:unhideWhenUsed="0"/>
-    <w:lsdException w:name="Dark List Accent 2" w:semiHidden="0" w:uiPriority="70" w:unhideWhenUsed="0"/>
-    <w:lsdException w:name="Colorful Shading Accent 2" w:semiHidden="0" w:uiPriority="71" w:unhideWhenUsed="0"/>
-    <w:lsdException w:name="Colorful List Accent 2" w:semiHidden="0" w:uiPriority="72" w:unhideWhenUsed="0"/>
-    <w:lsdException w:name="Colorful Grid Accent 2" w:semiHidden="0" w:uiPriority="73" w:unhideWhenUsed="0"/>
-    <w:lsdException w:name="Light Shading Accent 3" w:semiHidden="0" w:uiPriority="60" w:unhideWhenUsed="0"/>
-    <w:lsdException w:name="Light List Accent 3" w:semiHidden="0" w:uiPriority="61" w:unhideWhenUsed="0"/>
-    <w:lsdException w:name="Light Grid Accent 3" w:semiHidden="0" w:uiPriority="62" w:unhideWhenUsed="0"/>
-    <w:lsdException w:name="Medium Shading 1 Accent 3" w:semiHidden="0" w:uiPriority="63" w:unhideWhenUsed="0"/>
-    <w:lsdException w:name="Medium Shading 2 Accent 3" w:semiHidden="0" w:uiPriority="64" w:unhideWhenUsed="0"/>
-    <w:lsdException w:name="Medium List 1 Accent 3" w:semiHidden="0" w:uiPriority="65" w:unhideWhenUsed="0"/>
-    <w:lsdException w:name="Medium List 2 Accent 3" w:semiHidden="0" w:uiPriority="66" w:unhideWhenUsed="0"/>
-    <w:lsdException w:name="Medium Grid 1 Accent 3" w:semiHidden="0" w:uiPriority="67" w:unhideWhenUsed="0"/>
-    <w:lsdException w:name="Medium Grid 2 Accent 3" w:semiHidden="0" w:uiPriority="68" w:unhideWhenUsed="0"/>
-    <w:lsdException w:name="Medium Grid 3 Accent 3" w:semiHidden="0" w:uiPriority="69" w:unhideWhenUsed="0"/>
-    <w:lsdException w:name="Dark List Accent 3" w:semiHidden="0" w:uiPriority="70" w:unhideWhenUsed="0"/>
-    <w:lsdException w:name="Colorful Shading Accent 3" w:semiHidden="0" w:uiPriority="71" w:unhideWhenUsed="0"/>
-    <w:lsdException w:name="Colorful List Accent 3" w:semiHidden="0" w:uiPriority="72" w:unhideWhenUsed="0"/>
-    <w:lsdException w:name="Colorful Grid Accent 3" w:semiHidden="0" w:uiPriority="73" w:unhideWhenUsed="0"/>
-    <w:lsdException w:name="Light Shading Accent 4" w:semiHidden="0" w:uiPriority="60" w:unhideWhenUsed="0"/>
-    <w:lsdException w:name="Light List Accent 4" w:semiHidden="0" w:uiPriority="61" w:unhideWhenUsed="0"/>
-    <w:lsdException w:name="Light Grid Accent 4" w:semiHidden="0" w:uiPriority="62" w:unhideWhenUsed="0"/>
-    <w:lsdException w:name="Medium Shading 1 Accent 4" w:semiHidden="0" w:uiPriority="63" w:unhideWhenUsed="0"/>
-    <w:lsdException w:name="Medium Shading 2 Accent 4" w:semiHidden="0" w:uiPriority="64" w:unhideWhenUsed="0"/>
-    <w:lsdException w:name="Medium List 1 Accent 4" w:semiHidden="0" w:uiPriority="65" w:unhideWhenUsed="0"/>
-    <w:lsdException w:name="Medium List 2 Accent 4" w:semiHidden="0" w:uiPriority="66" w:unhideWhenUsed="0"/>
-    <w:lsdException w:name="Medium Grid 1 Accent 4" w:semiHidden="0" w:uiPriority="67" w:unhideWhenUsed="0"/>
-    <w:lsdException w:name="Medium Grid 2 Accent 4" w:semiHidden="0" w:uiPriority="68" w:unhideWhenUsed="0"/>
-    <w:lsdException w:name="Medium Grid 3 Accent 4" w:semiHidden="0" w:uiPriority="69" w:unhideWhenUsed="0"/>
-    <w:lsdException w:name="Dark List Accent 4" w:semiHidden="0" w:uiPriority="70" w:unhideWhenUsed="0"/>
-    <w:lsdException w:name="Colorful Shading Accent 4" w:semiHidden="0" w:uiPriority="71" w:unhideWhenUsed="0"/>
-    <w:lsdException w:name="Colorful List Accent 4" w:semiHidden="0" w:uiPriority="72" w:unhideWhenUsed="0"/>
-    <w:lsdException w:name="Colorful Grid Accent 4" w:semiHidden="0" w:uiPriority="73" w:unhideWhenUsed="0"/>
-    <w:lsdException w:name="Light Shading Accent 5" w:semiHidden="0" w:uiPriority="60" w:unhideWhenUsed="0"/>
-    <w:lsdException w:name="Light List Accent 5" w:semiHidden="0" w:uiPriority="61" w:unhideWhenUsed="0"/>
-    <w:lsdException w:name="Light Grid Accent 5" w:semiHidden="0" w:uiPriority="62" w:unhideWhenUsed="0"/>
-    <w:lsdException w:name="Medium Shading 1 Accent 5" w:semiHidden="0" w:uiPriority="63" w:unhideWhenUsed="0"/>
-    <w:lsdException w:name="Medium Shading 2 Accent 5" w:semiHidden="0" w:uiPriority="64" w:unhideWhenUsed="0"/>
-    <w:lsdException w:name="Medium List 1 Accent 5" w:semiHidden="0" w:uiPriority="65" w:unhideWhenUsed="0"/>
-    <w:lsdException w:name="Medium List 2 Accent 5" w:semiHidden="0" w:uiPriority="66" w:unhideWhenUsed="0"/>
-    <w:lsdException w:name="Medium Grid 1 Accent 5" w:semiHidden="0" w:uiPriority="67" w:unhideWhenUsed="0"/>
-    <w:lsdException w:name="Medium Grid 2 Accent 5" w:semiHidden="0" w:uiPriority="68" w:unhideWhenUsed="0"/>
-    <w:lsdException w:name="Medium Grid 3 Accent 5" w:semiHidden="0" w:uiPriority="69" w:unhideWhenUsed="0"/>
-    <w:lsdException w:name="Dark List Accent 5" w:semiHidden="0" w:uiPriority="70" w:unhideWhenUsed="0"/>
-    <w:lsdException w:name="Colorful Shading Accent 5" w:semiHidden="0" w:uiPriority="71" w:unhideWhenUsed="0"/>
-    <w:lsdException w:name="Colorful List Accent 5" w:semiHidden="0" w:uiPriority="72" w:unhideWhenUsed="0"/>
-    <w:lsdException w:name="Colorful Grid Accent 5" w:semiHidden="0" w:uiPriority="73" w:unhideWhenUsed="0"/>
-    <w:lsdException w:name="Light Shading Accent 6" w:semiHidden="0" w:uiPriority="60" w:unhideWhenUsed="0"/>
-    <w:lsdException w:name="Light List Accent 6" w:semiHidden="0" w:uiPriority="61" w:unhideWhenUsed="0"/>
-    <w:lsdException w:name="Light Grid Accent 6" w:semiHidden="0" w:uiPriority="62" w:unhideWhenUsed="0"/>
-    <w:lsdException w:name="Medium Shading 1 Accent 6" w:semiHidden="0" w:uiPriority="63" w:unhideWhenUsed="0"/>
-    <w:lsdException w:name="Medium Shading 2 Accent 6" w:semiHidden="0" w:uiPriority="64" w:unhideWhenUsed="0"/>
-    <w:lsdException w:name="Medium List 1 Accent 6" w:semiHidden="0" w:uiPriority="65" w:unhideWhenUsed="0"/>
-    <w:lsdException w:name="Medium List 2 Accent 6" w:semiHidden="0" w:uiPriority="66" w:unhideWhenUsed="0"/>
-    <w:lsdException w:name="Medium Grid 1 Accent 6" w:semiHidden="0" w:uiPriority="67" w:unhideWhenUsed="0"/>
-    <w:lsdException w:name="Medium Grid 2 Accent 6" w:semiHidden="0" w:uiPriority="68" w:unhideWhenUsed="0"/>
-    <w:lsdException w:name="Medium Grid 3 Accent 6" w:semiHidden="0" w:uiPriority="69" w:unhideWhenUsed="0"/>
-    <w:lsdException w:name="Dark List Accent 6" w:semiHidden="0" w:uiPriority="70" w:unhideWhenUsed="0"/>
-    <w:lsdException w:name="Colorful Shading Accent 6" w:semiHidden="0" w:uiPriority="71" w:unhideWhenUsed="0"/>
-    <w:lsdException w:name="Colorful List Accent 6" w:semiHidden="0" w:uiPriority="72" w:unhideWhenUsed="0"/>
-    <w:lsdException w:name="Colorful Grid Accent 6" w:semiHidden="0" w:uiPriority="73" w:unhideWhenUsed="0"/>
-    <w:lsdException w:name="Subtle Emphasis" w:semiHidden="0" w:uiPriority="19" w:unhideWhenUsed="0" w:qFormat="1"/>
-    <w:lsdException w:name="Intense Emphasis" w:semiHidden="0" w:uiPriority="21" w:unhideWhenUsed="0" w:qFormat="1"/>
-    <w:lsdException w:name="Subtle Reference" w:semiHidden="0" w:uiPriority="31" w:unhideWhenUsed="0" w:qFormat="1"/>
-    <w:lsdException w:name="Intense Reference" w:semiHidden="0" w:uiPriority="32" w:unhideWhenUsed="0" w:qFormat="1"/>
-    <w:lsdException w:name="Book Title" w:semiHidden="0" w:uiPriority="33" w:unhideWhenUsed="0" w:qFormat="1"/>
+    <w:lsdException w:name="List Paragraph" w:uiPriority="34" w:semiHidden="0" w:unhideWhenUsed="0" w:qFormat="1"/>
+    <w:lsdException w:name="Quote" w:uiPriority="29" w:semiHidden="0" w:unhideWhenUsed="0" w:qFormat="1"/>
+    <w:lsdException w:name="Intense Quote" w:uiPriority="30" w:semiHidden="0" w:unhideWhenUsed="0" w:qFormat="1"/>
+    <w:lsdException w:name="Medium List 2 Accent 1" w:uiPriority="66" w:semiHidden="0" w:unhideWhenUsed="0"/>
+    <w:lsdException w:name="Medium Grid 1 Accent 1" w:uiPriority="67" w:semiHidden="0" w:unhideWhenUsed="0"/>
+    <w:lsdException w:name="Medium Grid 2 Accent 1" w:uiPriority="68" w:semiHidden="0" w:unhideWhenUsed="0"/>
+    <w:lsdException w:name="Medium Grid 3 Accent 1" w:uiPriority="69" w:semiHidden="0" w:unhideWhenUsed="0"/>
+    <w:lsdException w:name="Dark List Accent 1" w:uiPriority="70" w:semiHidden="0" w:unhideWhenUsed="0"/>
+    <w:lsdException w:name="Colorful Shading Accent 1" w:uiPriority="71" w:semiHidden="0" w:unhideWhenUsed="0"/>
+    <w:lsdException w:name="Colorful List Accent 1" w:uiPriority="72" w:semiHidden="0" w:unhideWhenUsed="0"/>
+    <w:lsdException w:name="Colorful Grid Accent 1" w:uiPriority="73" w:semiHidden="0" w:unhideWhenUsed="0"/>
+    <w:lsdException w:name="Light Shading Accent 2" w:uiPriority="60" w:semiHidden="0" w:unhideWhenUsed="0"/>
+    <w:lsdException w:name="Light List Accent 2" w:uiPriority="61" w:semiHidden="0" w:unhideWhenUsed="0"/>
+    <w:lsdException w:name="Light Grid Accent 2" w:uiPriority="62" w:semiHidden="0" w:unhideWhenUsed="0"/>
+    <w:lsdException w:name="Medium Shading 1 Accent 2" w:uiPriority="63" w:semiHidden="0" w:unhideWhenUsed="0"/>
+    <w:lsdException w:name="Medium Shading 2 Accent 2" w:uiPriority="64" w:semiHidden="0" w:unhideWhenUsed="0"/>
+    <w:lsdException w:name="Medium List 1 Accent 2" w:uiPriority="65" w:semiHidden="0" w:unhideWhenUsed="0"/>
+    <w:lsdException w:name="Medium List 2 Accent 2" w:uiPriority="66" w:semiHidden="0" w:unhideWhenUsed="0"/>
+    <w:lsdException w:name="Medium Grid 1 Accent 2" w:uiPriority="67" w:semiHidden="0" w:unhideWhenUsed="0"/>
+    <w:lsdException w:name="Medium Grid 2 Accent 2" w:uiPriority="68" w:semiHidden="0" w:unhideWhenUsed="0"/>
+    <w:lsdException w:name="Medium Grid 3 Accent 2" w:uiPriority="69" w:semiHidden="0" w:unhideWhenUsed="0"/>
+    <w:lsdException w:name="Dark List Accent 2" w:uiPriority="70" w:semiHidden="0" w:unhideWhenUsed="0"/>
+    <w:lsdException w:name="Colorful Shading Accent 2" w:uiPriority="71" w:semiHidden="0" w:unhideWhenUsed="0"/>
+    <w:lsdException w:name="Colorful List Accent 2" w:uiPriority="72" w:semiHidden="0" w:unhideWhenUsed="0"/>
+    <w:lsdException w:name="Colorful Grid Accent 2" w:uiPriority="73" w:semiHidden="0" w:unhideWhenUsed="0"/>
+    <w:lsdException w:name="Light Shading Accent 3" w:uiPriority="60" w:semiHidden="0" w:unhideWhenUsed="0"/>
+    <w:lsdException w:name="Light List Accent 3" w:uiPriority="61" w:semiHidden="0" w:unhideWhenUsed="0"/>
+    <w:lsdException w:name="Light Grid Accent 3" w:uiPriority="62" w:semiHidden="0" w:unhideWhenUsed="0"/>
+    <w:lsdException w:name="Medium Shading 1 Accent 3" w:uiPriority="63" w:semiHidden="0" w:unhideWhenUsed="0"/>
+    <w:lsdException w:name="Medium Shading 2 Accent 3" w:uiPriority="64" w:semiHidden="0" w:unhideWhenUsed="0"/>
+    <w:lsdException w:name="Medium List 1 Accent 3" w:uiPriority="65" w:semiHidden="0" w:unhideWhenUsed="0"/>
+    <w:lsdException w:name="Medium List 2 Accent 3" w:uiPriority="66" w:semiHidden="0" w:unhideWhenUsed="0"/>
+    <w:lsdException w:name="Medium Grid 1 Accent 3" w:uiPriority="67" w:semiHidden="0" w:unhideWhenUsed="0"/>
+    <w:lsdException w:name="Medium Grid 2 Accent 3" w:uiPriority="68" w:semiHidden="0" w:unhideWhenUsed="0"/>
+    <w:lsdException w:name="Medium Grid 3 Accent 3" w:uiPriority="69" w:semiHidden="0" w:unhideWhenUsed="0"/>
+    <w:lsdException w:name="Dark List Accent 3" w:uiPriority="70" w:semiHidden="0" w:unhideWhenUsed="0"/>
+    <w:lsdException w:name="Colorful Shading Accent 3" w:uiPriority="71" w:semiHidden="0" w:unhideWhenUsed="0"/>
+    <w:lsdException w:name="Colorful List Accent 3" w:uiPriority="72" w:semiHidden="0" w:unhideWhenUsed="0"/>
+    <w:lsdException w:name="Colorful Grid Accent 3" w:uiPriority="73" w:semiHidden="0" w:unhideWhenUsed="0"/>
+    <w:lsdException w:name="Light Shading Accent 4" w:uiPriority="60" w:semiHidden="0" w:unhideWhenUsed="0"/>
+    <w:lsdException w:name="Light List Accent 4" w:uiPriority="61" w:semiHidden="0" w:unhideWhenUsed="0"/>
+    <w:lsdException w:name="Light Grid Accent 4" w:uiPriority="62" w:semiHidden="0" w:unhideWhenUsed="0"/>
+    <w:lsdException w:name="Medium Shading 1 Accent 4" w:uiPriority="63" w:semiHidden="0" w:unhideWhenUsed="0"/>
+    <w:lsdException w:name="Medium Shading 2 Accent 4" w:uiPriority="64" w:semiHidden="0" w:unhideWhenUsed="0"/>
+    <w:lsdException w:name="Medium List 1 Accent 4" w:uiPriority="65" w:semiHidden="0" w:unhideWhenUsed="0"/>
+    <w:lsdException w:name="Medium List 2 Accent 4" w:uiPriority="66" w:semiHidden="0" w:unhideWhenUsed="0"/>
+    <w:lsdException w:name="Medium Grid 1 Accent 4" w:uiPriority="67" w:semiHidden="0" w:unhideWhenUsed="0"/>
+    <w:lsdException w:name="Medium Grid 2 Accent 4" w:uiPriority="68" w:semiHidden="0" w:unhideWhenUsed="0"/>
+    <w:lsdException w:name="Medium Grid 3 Accent 4" w:uiPriority="69" w:semiHidden="0" w:unhideWhenUsed="0"/>
+    <w:lsdException w:name="Dark List Accent 4" w:uiPriority="70" w:semiHidden="0" w:unhideWhenUsed="0"/>
+    <w:lsdException w:name="Colorful Shading Accent 4" w:uiPriority="71" w:semiHidden="0" w:unhideWhenUsed="0"/>
+    <w:lsdException w:name="Colorful List Accent 4" w:uiPriority="72" w:semiHidden="0" w:unhideWhenUsed="0"/>
+    <w:lsdException w:name="Colorful Grid Accent 4" w:uiPriority="73" w:semiHidden="0" w:unhideWhenUsed="0"/>
+    <w:lsdException w:name="Light Shading Accent 5" w:uiPriority="60" w:semiHidden="0" w:unhideWhenUsed="0"/>
+    <w:lsdException w:name="Light List Accent 5" w:uiPriority="61" w:semiHidden="0" w:unhideWhenUsed="0"/>
+    <w:lsdException w:name="Light Grid Accent 5" w:uiPriority="62" w:semiHidden="0" w:unhideWhenUsed="0"/>
+    <w:lsdException w:name="Medium Shading 1 Accent 5" w:uiPriority="63" w:semiHidden="0" w:unhideWhenUsed="0"/>
+    <w:lsdException w:name="Medium Shading 2 Accent 5" w:uiPriority="64" w:semiHidden="0" w:unhideWhenUsed="0"/>
+    <w:lsdException w:name="Medium List 1 Accent 5" w:uiPriority="65" w:semiHidden="0" w:unhideWhenUsed="0"/>
+    <w:lsdException w:name="Medium List 2 Accent 5" w:uiPriority="66" w:semiHidden="0" w:unhideWhenUsed="0"/>
+    <w:lsdException w:name="Medium Grid 1 Accent 5" w:uiPriority="67" w:semiHidden="0" w:unhideWhenUsed="0"/>
+    <w:lsdException w:name="Medium Grid 2 Accent 5" w:uiPriority="68" w:semiHidden="0" w:unhideWhenUsed="0"/>
+    <w:lsdException w:name="Medium Grid 3 Accent 5" w:uiPriority="69" w:semiHidden="0" w:unhideWhenUsed="0"/>
+    <w:lsdException w:name="Dark List Accent 5" w:uiPriority="70" w:semiHidden="0" w:unhideWhenUsed="0"/>
+    <w:lsdException w:name="Colorful Shading Accent 5" w:uiPriority="71" w:semiHidden="0" w:unhideWhenUsed="0"/>
+    <w:lsdException w:name="Colorful List Accent 5" w:uiPriority="72" w:semiHidden="0" w:unhideWhenUsed="0"/>
+    <w:lsdException w:name="Colorful Grid Accent 5" w:uiPriority="73" w:semiHidden="0" w:unhideWhenUsed="0"/>
+    <w:lsdException w:name="Light Shading Accent 6" w:uiPriority="60" w:semiHidden="0" w:unhideWhenUsed="0"/>
+    <w:lsdException w:name="Light List Accent 6" w:uiPriority="61" w:semiHidden="0" w:unhideWhenUsed="0"/>
+    <w:lsdException w:name="Light Grid Accent 6" w:uiPriority="62" w:semiHidden="0" w:unhideWhenUsed="0"/>
+    <w:lsdException w:name="Medium Shading 1 Accent 6" w:uiPriority="63" w:semiHidden="0" w:unhideWhenUsed="0"/>
+    <w:lsdException w:name="Medium Shading 2 Accent 6" w:uiPriority="64" w:semiHidden="0" w:unhideWhenUsed="0"/>
+    <w:lsdException w:name="Medium List 1 Accent 6" w:uiPriority="65" w:semiHidden="0" w:unhideWhenUsed="0"/>
+    <w:lsdException w:name="Medium List 2 Accent 6" w:uiPriority="66" w:semiHidden="0" w:unhideWhenUsed="0"/>
+    <w:lsdException w:name="Medium Grid 1 Accent 6" w:uiPriority="67" w:semiHidden="0" w:unhideWhenUsed="0"/>
+    <w:lsdException w:name="Medium Grid 2 Accent 6" w:uiPriority="68" w:semiHidden="0" w:unhideWhenUsed="0"/>
+    <w:lsdException w:name="Medium Grid 3 Accent 6" w:uiPriority="69" w:semiHidden="0" w:unhideWhenUsed="0"/>
+    <w:lsdException w:name="Dark List Accent 6" w:uiPriority="70" w:semiHidden="0" w:unhideWhenUsed="0"/>
+    <w:lsdException w:name="Colorful Shading Accent 6" w:uiPriority="71" w:semiHidden="0" w:unhideWhenUsed="0"/>
+    <w:lsdException w:name="Colorful List Accent 6" w:uiPriority="72" w:semiHidden="0" w:unhideWhenUsed="0"/>
+    <w:lsdException w:name="Colorful Grid Accent 6" w:uiPriority="73" w:semiHidden="0" w:unhideWhenUsed="0"/>
+    <w:lsdException w:name="Subtle Emphasis" w:uiPriority="19" w:semiHidden="0" w:unhideWhenUsed="0" w:qFormat="1"/>
+    <w:lsdException w:name="Intense Emphasis" w:uiPriority="21" w:semiHidden="0" w:unhideWhenUsed="0" w:qFormat="1"/>
+    <w:lsdException w:name="Subtle Reference" w:uiPriority="31" w:semiHidden="0" w:unhideWhenUsed="0" w:qFormat="1"/>
+    <w:lsdException w:name="Intense Reference" w:uiPriority="32" w:semiHidden="0" w:unhideWhenUsed="0" w:qFormat="1"/>
+    <w:lsdException w:name="Book Title" w:uiPriority="33" w:semiHidden="0" w:unhideWhenUsed="0" w:qFormat="1"/>
     <w:lsdException w:name="Bibliography" w:uiPriority="37"/>
     <w:lsdException w:name="TOC Heading" w:uiPriority="39" w:qFormat="1"/>
   </w:latentStyles>
-  <w:style w:type="paragraph" w:default="1" w:styleId="Normal">
+  <w:style w:type="paragraph" w:styleId="Normal" w:default="1">
     <w:name w:val="Normal"/>
   </w:style>
   <w:style w:type="paragraph" w:styleId="Ttulo1">
@@ -991,13 +1078,13 @@
       <w:color w:val="666666"/>
     </w:rPr>
   </w:style>
-  <w:style w:type="character" w:default="1" w:styleId="Fontepargpadro">
+  <w:style w:type="character" w:styleId="Fontepargpadro" w:default="1">
     <w:name w:val="Default Paragraph Font"/>
     <w:uiPriority w:val="1"/>
     <w:semiHidden/>
     <w:unhideWhenUsed/>
   </w:style>
-  <w:style w:type="table" w:default="1" w:styleId="Tabelanormal">
+  <w:style w:type="table" w:styleId="Tabelanormal" w:default="1">
     <w:name w:val="Normal Table"/>
     <w:uiPriority w:val="99"/>
     <w:semiHidden/>
@@ -1012,14 +1099,14 @@
       </w:tblCellMar>
     </w:tblPr>
   </w:style>
-  <w:style w:type="numbering" w:default="1" w:styleId="Semlista">
+  <w:style w:type="numbering" w:styleId="Semlista" w:default="1">
     <w:name w:val="No List"/>
     <w:uiPriority w:val="99"/>
     <w:semiHidden/>
     <w:unhideWhenUsed/>
   </w:style>
-  <w:style w:type="table" w:customStyle="1" w:styleId="TableNormal">
-    <w:name w:val="Table Normal"/>
+  <w:style w:type="table" w:styleId="TableNormal" w:customStyle="1">
+    <w:name w:val="Normal Table0"/>
     <w:tblPr>
       <w:tblCellMar>
         <w:top w:w="0" w:type="dxa"/>
@@ -1043,7 +1130,7 @@
       <w:szCs w:val="52"/>
     </w:rPr>
   </w:style>
-  <w:style w:type="table" w:customStyle="1" w:styleId="TableNormal0">
+  <w:style w:type="table" w:styleId="TableNormal0" w:customStyle="1">
     <w:name w:val="Table Normal"/>
     <w:tblPr>
       <w:tblCellMar>
@@ -1069,7 +1156,7 @@
       <w:szCs w:val="30"/>
     </w:rPr>
   </w:style>
-  <w:style w:type="table" w:customStyle="1" w:styleId="a">
+  <w:style w:type="table" w:styleId="a" w:customStyle="1">
     <w:basedOn w:val="TableNormal0"/>
     <w:tblPr>
       <w:tblStyleRowBandSize w:val="1"/>
@@ -1082,7 +1169,7 @@
       </w:tblCellMar>
     </w:tblPr>
   </w:style>
-  <w:style w:type="table" w:customStyle="1" w:styleId="a0">
+  <w:style w:type="table" w:styleId="a0" w:customStyle="1">
     <w:basedOn w:val="TableNormal0"/>
     <w:tblPr>
       <w:tblStyleRowBandSize w:val="1"/>

</xml_diff>